<commit_message>
now with hormone characterization data
</commit_message>
<xml_diff>
--- a/docs/ms1-charactization.docx
+++ b/docs/ms1-charactization.docx
@@ -384,54 +384,17 @@
     </w:p>
     <w:p>
       <w:pPr>
+        <w:pStyle w:val="Heading3"/>
+      </w:pPr>
+      <w:bookmarkStart w:id="22" w:name="fig-1-graphical-abstract-of-methods"/>
+      <w:r>
+        <w:t xml:space="preserve">Fig 1: graphical abstract of methods</w:t>
+      </w:r>
+      <w:bookmarkEnd w:id="22"/>
+    </w:p>
+    <w:p>
+      <w:pPr>
         <w:pStyle w:val="FirstParagraph"/>
-      </w:pPr>
-      <w:r>
-        <w:drawing>
-          <wp:inline>
-            <wp:extent cx="5334000" cy="2500312"/>
-            <wp:effectExtent b="0" l="0" r="0" t="0"/>
-            <wp:docPr descr="" title="" id="1" name="Picture"/>
-            <a:graphic>
-              <a:graphicData uri="http://schemas.openxmlformats.org/drawingml/2006/picture">
-                <pic:pic>
-                  <pic:nvPicPr>
-                    <pic:cNvPr descr="../figures/images/PigeonHPGaxis.png" id="0" name="Picture"/>
-                    <pic:cNvPicPr>
-                      <a:picLocks noChangeArrowheads="1" noChangeAspect="1"/>
-                    </pic:cNvPicPr>
-                  </pic:nvPicPr>
-                  <pic:blipFill>
-                    <a:blip r:embed="rId22"/>
-                    <a:stretch>
-                      <a:fillRect/>
-                    </a:stretch>
-                  </pic:blipFill>
-                  <pic:spPr bwMode="auto">
-                    <a:xfrm>
-                      <a:off x="0" y="0"/>
-                      <a:ext cx="5334000" cy="2500312"/>
-                    </a:xfrm>
-                    <a:prstGeom prst="rect">
-                      <a:avLst/>
-                    </a:prstGeom>
-                    <a:noFill/>
-                    <a:ln w="9525">
-                      <a:noFill/>
-                      <a:headEnd/>
-                      <a:tailEnd/>
-                    </a:ln>
-                  </pic:spPr>
-                </pic:pic>
-              </a:graphicData>
-            </a:graphic>
-          </wp:inline>
-        </w:drawing>
-      </w:r>
-    </w:p>
-    <w:p>
-      <w:pPr>
-        <w:pStyle w:val="BodyText"/>
       </w:pPr>
       <w:r>
         <w:drawing>
@@ -488,43 +451,157 @@
     </w:p>
     <w:p>
       <w:pPr>
+        <w:pStyle w:val="Heading3"/>
+      </w:pPr>
+      <w:bookmarkStart w:id="25" w:name="fig-2.-ciculating-prolactin-levels"/>
+      <w:r>
+        <w:t xml:space="preserve">Fig 2. Ciculating prolactin levels</w:t>
+      </w:r>
+      <w:bookmarkEnd w:id="25"/>
+    </w:p>
+    <w:p>
+      <w:pPr>
+        <w:pStyle w:val="FirstParagraph"/>
+      </w:pPr>
+      <w:r>
+        <w:drawing>
+          <wp:inline>
+            <wp:extent cx="5334000" cy="3810000"/>
+            <wp:effectExtent b="0" l="0" r="0" t="0"/>
+            <wp:docPr descr="" title="" id="1" name="Picture"/>
+            <a:graphic>
+              <a:graphicData uri="http://schemas.openxmlformats.org/drawingml/2006/picture">
+                <pic:pic>
+                  <pic:nvPicPr>
+                    <pic:cNvPr descr="../figures/hormones/characterization-hormones-1.png" id="0" name="Picture"/>
+                    <pic:cNvPicPr>
+                      <a:picLocks noChangeArrowheads="1" noChangeAspect="1"/>
+                    </pic:cNvPicPr>
+                  </pic:nvPicPr>
+                  <pic:blipFill>
+                    <a:blip r:embed="rId26"/>
+                    <a:stretch>
+                      <a:fillRect/>
+                    </a:stretch>
+                  </pic:blipFill>
+                  <pic:spPr bwMode="auto">
+                    <a:xfrm>
+                      <a:off x="0" y="0"/>
+                      <a:ext cx="5334000" cy="3810000"/>
+                    </a:xfrm>
+                    <a:prstGeom prst="rect">
+                      <a:avLst/>
+                    </a:prstGeom>
+                    <a:noFill/>
+                    <a:ln w="9525">
+                      <a:noFill/>
+                      <a:headEnd/>
+                      <a:tailEnd/>
+                    </a:ln>
+                  </pic:spPr>
+                </pic:pic>
+              </a:graphicData>
+            </a:graphic>
+          </wp:inline>
+        </w:drawing>
+      </w:r>
+    </w:p>
+    <w:p>
+      <w:pPr>
+        <w:pStyle w:val="Heading3"/>
+      </w:pPr>
+      <w:bookmarkStart w:id="27" w:name="X700a88b05920287394c208392655b8205de46bc"/>
+      <w:r>
+        <w:t xml:space="preserve">Fig 2 supplement. Ciculating sex steroid levels levels</w:t>
+      </w:r>
+      <w:bookmarkEnd w:id="27"/>
+    </w:p>
+    <w:p>
+      <w:pPr>
+        <w:pStyle w:val="FirstParagraph"/>
+      </w:pPr>
+      <w:r>
+        <w:drawing>
+          <wp:inline>
+            <wp:extent cx="5334000" cy="3810000"/>
+            <wp:effectExtent b="0" l="0" r="0" t="0"/>
+            <wp:docPr descr="" title="" id="1" name="Picture"/>
+            <a:graphic>
+              <a:graphicData uri="http://schemas.openxmlformats.org/drawingml/2006/picture">
+                <pic:pic>
+                  <pic:nvPicPr>
+                    <pic:cNvPr descr="../figures/hormones/characterization-hormones-2.png" id="0" name="Picture"/>
+                    <pic:cNvPicPr>
+                      <a:picLocks noChangeArrowheads="1" noChangeAspect="1"/>
+                    </pic:cNvPicPr>
+                  </pic:nvPicPr>
+                  <pic:blipFill>
+                    <a:blip r:embed="rId28"/>
+                    <a:stretch>
+                      <a:fillRect/>
+                    </a:stretch>
+                  </pic:blipFill>
+                  <pic:spPr bwMode="auto">
+                    <a:xfrm>
+                      <a:off x="0" y="0"/>
+                      <a:ext cx="5334000" cy="3810000"/>
+                    </a:xfrm>
+                    <a:prstGeom prst="rect">
+                      <a:avLst/>
+                    </a:prstGeom>
+                    <a:noFill/>
+                    <a:ln w="9525">
+                      <a:noFill/>
+                      <a:headEnd/>
+                      <a:tailEnd/>
+                    </a:ln>
+                  </pic:spPr>
+                </pic:pic>
+              </a:graphicData>
+            </a:graphic>
+          </wp:inline>
+        </w:drawing>
+      </w:r>
+    </w:p>
+    <w:p>
+      <w:pPr>
         <w:pStyle w:val="Heading2"/>
       </w:pPr>
-      <w:bookmarkStart w:id="25" w:name="discussion"/>
+      <w:bookmarkStart w:id="29" w:name="discussion"/>
       <w:r>
         <w:t xml:space="preserve">Discussion</w:t>
       </w:r>
-      <w:bookmarkEnd w:id="25"/>
+      <w:bookmarkEnd w:id="29"/>
     </w:p>
     <w:p>
       <w:pPr>
         <w:pStyle w:val="Heading2"/>
       </w:pPr>
-      <w:bookmarkStart w:id="26" w:name="conclusion"/>
+      <w:bookmarkStart w:id="30" w:name="conclusion"/>
       <w:r>
         <w:t xml:space="preserve">Conclusion</w:t>
       </w:r>
-      <w:bookmarkEnd w:id="26"/>
+      <w:bookmarkEnd w:id="30"/>
     </w:p>
     <w:p>
       <w:pPr>
         <w:pStyle w:val="Heading2"/>
       </w:pPr>
-      <w:bookmarkStart w:id="27" w:name="acknowledgements"/>
+      <w:bookmarkStart w:id="31" w:name="acknowledgements"/>
       <w:r>
         <w:t xml:space="preserve">Acknowledgements</w:t>
       </w:r>
-      <w:bookmarkEnd w:id="27"/>
+      <w:bookmarkEnd w:id="31"/>
     </w:p>
     <w:p>
       <w:pPr>
         <w:pStyle w:val="Heading2"/>
       </w:pPr>
-      <w:bookmarkStart w:id="28" w:name="data-availabilty"/>
+      <w:bookmarkStart w:id="32" w:name="data-availabilty"/>
       <w:r>
         <w:t xml:space="preserve">Data availabilty</w:t>
       </w:r>
-      <w:bookmarkEnd w:id="28"/>
+      <w:bookmarkEnd w:id="32"/>
     </w:p>
     <w:sectPr/>
   </w:body>

</xml_diff>

<commit_message>
three sets of hormone figs
</commit_message>
<xml_diff>
--- a/docs/ms1-charactization.docx
+++ b/docs/ms1-charactization.docx
@@ -451,11 +451,11 @@
     </w:p>
     <w:p>
       <w:pPr>
-        <w:pStyle w:val="Heading3"/>
-      </w:pPr>
-      <w:bookmarkStart w:id="25" w:name="fig-2.-ciculating-prolactin-levels"/>
-      <w:r>
-        <w:t xml:space="preserve">Fig 2. Ciculating prolactin levels</w:t>
+        <w:pStyle w:val="Heading2"/>
+      </w:pPr>
+      <w:bookmarkStart w:id="25" w:name="Xf4d16c12cab061e50dd19650b21270ff5b5c9bf"/>
+      <w:r>
+        <w:t xml:space="preserve">Fig 2: circulating prolactin peaks at hatch in M and F</w:t>
       </w:r>
       <w:bookmarkEnd w:id="25"/>
     </w:p>
@@ -510,9 +510,9 @@
       <w:pPr>
         <w:pStyle w:val="Heading3"/>
       </w:pPr>
-      <w:bookmarkStart w:id="27" w:name="X700a88b05920287394c208392655b8205de46bc"/>
-      <w:r>
-        <w:t xml:space="preserve">Fig 2 supplement. Ciculating sex steroid levels levels</w:t>
+      <w:bookmarkStart w:id="27" w:name="Xddee191b662aa670f534411b54077ce3182e90d"/>
+      <w:r>
+        <w:t xml:space="preserve">Fig 2 supplement. CORT but not E,T, or P respond significantly to treatment</w:t>
       </w:r>
       <w:bookmarkEnd w:id="27"/>
     </w:p>

</xml_diff>

<commit_message>
better timeline, thicker boxplots
</commit_message>
<xml_diff>
--- a/docs/ms1-charactization.docx
+++ b/docs/ms1-charactization.docx
@@ -302,78 +302,6 @@
     </w:p>
     <w:p>
       <w:pPr>
-        <w:pStyle w:val="Compact"/>
-        <w:numPr>
-          <w:numId w:val="1001"/>
-          <w:ilvl w:val="0"/>
-        </w:numPr>
-      </w:pPr>
-      <w:r>
-        <w:t xml:space="preserve">What genes differ in expression between timepoints?</w:t>
-      </w:r>
-    </w:p>
-    <w:p>
-      <w:pPr>
-        <w:pStyle w:val="Compact"/>
-        <w:numPr>
-          <w:numId w:val="1001"/>
-          <w:ilvl w:val="0"/>
-        </w:numPr>
-      </w:pPr>
-      <w:r>
-        <w:t xml:space="preserve">What stages are most different, stressful, responsive?</w:t>
-      </w:r>
-    </w:p>
-    <w:p>
-      <w:pPr>
-        <w:pStyle w:val="Compact"/>
-        <w:numPr>
-          <w:numId w:val="1001"/>
-          <w:ilvl w:val="0"/>
-        </w:numPr>
-      </w:pPr>
-      <w:r>
-        <w:t xml:space="preserve">How do genes in the HPG affect genes in other regions?</w:t>
-      </w:r>
-    </w:p>
-    <w:p>
-      <w:pPr>
-        <w:pStyle w:val="Compact"/>
-        <w:numPr>
-          <w:numId w:val="1001"/>
-          <w:ilvl w:val="0"/>
-        </w:numPr>
-      </w:pPr>
-      <w:r>
-        <w:t xml:space="preserve">How do male and females differ?</w:t>
-      </w:r>
-    </w:p>
-    <w:p>
-      <w:pPr>
-        <w:pStyle w:val="Compact"/>
-        <w:numPr>
-          <w:numId w:val="1001"/>
-          <w:ilvl w:val="0"/>
-        </w:numPr>
-      </w:pPr>
-      <w:r>
-        <w:t xml:space="preserve">How do tissues differ?</w:t>
-      </w:r>
-    </w:p>
-    <w:p>
-      <w:pPr>
-        <w:pStyle w:val="Compact"/>
-        <w:numPr>
-          <w:numId w:val="1001"/>
-          <w:ilvl w:val="0"/>
-        </w:numPr>
-      </w:pPr>
-      <w:r>
-        <w:t xml:space="preserve">What is the relationship between genes and hormones across timepoints?</w:t>
-      </w:r>
-    </w:p>
-    <w:p>
-      <w:pPr>
         <w:pStyle w:val="Heading2"/>
       </w:pPr>
       <w:bookmarkStart w:id="21" w:name="methods"/>
@@ -399,7 +327,7 @@
       <w:r>
         <w:drawing>
           <wp:inline>
-            <wp:extent cx="5334000" cy="1385756"/>
+            <wp:extent cx="5334000" cy="1160370"/>
             <wp:effectExtent b="0" l="0" r="0" t="0"/>
             <wp:docPr descr="" title="" id="1" name="Picture"/>
             <a:graphic>
@@ -420,7 +348,7 @@
                   <pic:spPr bwMode="auto">
                     <a:xfrm>
                       <a:off x="0" y="0"/>
-                      <a:ext cx="5334000" cy="1385756"/>
+                      <a:ext cx="5334000" cy="1160370"/>
                     </a:xfrm>
                     <a:prstGeom prst="rect">
                       <a:avLst/>
@@ -453,9 +381,9 @@
       <w:pPr>
         <w:pStyle w:val="Heading2"/>
       </w:pPr>
-      <w:bookmarkStart w:id="25" w:name="fig-2-hormones"/>
-      <w:r>
-        <w:t xml:space="preserve">Fig 2: hormones</w:t>
+      <w:bookmarkStart w:id="25" w:name="Xf23d5270e3a3229f8b13ef331b79a7cb364e027"/>
+      <w:r>
+        <w:t xml:space="preserve">Fig 2: prolactin flucuates the most and peaks near hatch in males and females</w:t>
       </w:r>
       <w:bookmarkEnd w:id="25"/>
     </w:p>
@@ -510,9 +438,9 @@
       <w:pPr>
         <w:pStyle w:val="Heading2"/>
       </w:pPr>
-      <w:bookmarkStart w:id="27" w:name="X401e181dc60a674d2513982782a26b39354144a"/>
-      <w:r>
-        <w:t xml:space="preserve">Figure 3: general rnaseq pattern, tissue &gt; sex &gt; stage</w:t>
+      <w:bookmarkStart w:id="27" w:name="X00b75a83d95542034e990a1608db99782fe82a2"/>
+      <w:r>
+        <w:t xml:space="preserve">Figure 3: general rnaseq pattern, tissue &gt; sex &gt; parental stage</w:t>
       </w:r>
       <w:bookmarkEnd w:id="27"/>
     </w:p>
@@ -524,7 +452,7 @@
         <w:rPr>
           <w:i/>
         </w:rPr>
-        <w:t xml:space="preserve">Needs to be replaced with a better PCA plot</w:t>
+        <w:t xml:space="preserve">Needs to be replaced with a better PCA plot showing all samples as points</w:t>
       </w:r>
     </w:p>
     <w:p>
@@ -589,6 +517,17 @@
         <w:pStyle w:val="FirstParagraph"/>
       </w:pPr>
       <w:r>
+        <w:rPr>
+          <w:i/>
+        </w:rPr>
+        <w:t xml:space="preserve">redo color scheme, fix titiles</w:t>
+      </w:r>
+    </w:p>
+    <w:p>
+      <w:pPr>
+        <w:pStyle w:val="BodyText"/>
+      </w:pPr>
+      <w:r>
         <w:drawing>
           <wp:inline>
             <wp:extent cx="5334000" cy="2633782"/>
@@ -635,9 +574,9 @@
       <w:pPr>
         <w:pStyle w:val="Heading2"/>
       </w:pPr>
-      <w:bookmarkStart w:id="31" w:name="X0a6f050643c70e3cd8ea6f550d61f3d5641062d"/>
-      <w:r>
-        <w:t xml:space="preserve">Figure 5: PRL in prolatin mirrors PRL in bloo</w:t>
+      <w:bookmarkStart w:id="31" w:name="X4bb7227da0fe95c1a817907c3262de5e0e71852"/>
+      <w:r>
+        <w:t xml:space="preserve">Figure 5: PRL gene expression in the pituitary in prolatin mirrors PRL in blood</w:t>
       </w:r>
       <w:bookmarkEnd w:id="31"/>
     </w:p>
@@ -754,6 +693,78 @@
         <w:t xml:space="preserve">Discussion</w:t>
       </w:r>
       <w:bookmarkEnd w:id="35"/>
+    </w:p>
+    <w:p>
+      <w:pPr>
+        <w:pStyle w:val="Compact"/>
+        <w:numPr>
+          <w:numId w:val="1001"/>
+          <w:ilvl w:val="0"/>
+        </w:numPr>
+      </w:pPr>
+      <w:r>
+        <w:t xml:space="preserve">What genes differ in expression between timepoints?</w:t>
+      </w:r>
+    </w:p>
+    <w:p>
+      <w:pPr>
+        <w:pStyle w:val="Compact"/>
+        <w:numPr>
+          <w:numId w:val="1001"/>
+          <w:ilvl w:val="0"/>
+        </w:numPr>
+      </w:pPr>
+      <w:r>
+        <w:t xml:space="preserve">What stages are most different, stressful, responsive?</w:t>
+      </w:r>
+    </w:p>
+    <w:p>
+      <w:pPr>
+        <w:pStyle w:val="Compact"/>
+        <w:numPr>
+          <w:numId w:val="1001"/>
+          <w:ilvl w:val="0"/>
+        </w:numPr>
+      </w:pPr>
+      <w:r>
+        <w:t xml:space="preserve">How do genes in the HPG affect genes in other regions?</w:t>
+      </w:r>
+    </w:p>
+    <w:p>
+      <w:pPr>
+        <w:pStyle w:val="Compact"/>
+        <w:numPr>
+          <w:numId w:val="1001"/>
+          <w:ilvl w:val="0"/>
+        </w:numPr>
+      </w:pPr>
+      <w:r>
+        <w:t xml:space="preserve">How do male and females differ?</w:t>
+      </w:r>
+    </w:p>
+    <w:p>
+      <w:pPr>
+        <w:pStyle w:val="Compact"/>
+        <w:numPr>
+          <w:numId w:val="1001"/>
+          <w:ilvl w:val="0"/>
+        </w:numPr>
+      </w:pPr>
+      <w:r>
+        <w:t xml:space="preserve">How do tissues differ?</w:t>
+      </w:r>
+    </w:p>
+    <w:p>
+      <w:pPr>
+        <w:pStyle w:val="Compact"/>
+        <w:numPr>
+          <w:numId w:val="1001"/>
+          <w:ilvl w:val="0"/>
+        </w:numPr>
+      </w:pPr>
+      <w:r>
+        <w:t xml:space="preserve">What is the relationship between genes and hormones across timepoints?</w:t>
+      </w:r>
     </w:p>
     <w:p>
       <w:pPr>

</xml_diff>